<commit_message>
Update Casos de Prueba
</commit_message>
<xml_diff>
--- a/Casos de Prueba.docx
+++ b/Casos de Prueba.docx
@@ -130,7 +130,15 @@
             </w:r>
             <w:r>
               <w:rPr/>
-              <w:t xml:space="preserve">la maquina tiene la </w:t>
+              <w:t>la m</w:t>
+            </w:r>
+            <w:r>
+              <w:rPr/>
+              <w:t>á</w:t>
+            </w:r>
+            <w:r>
+              <w:rPr/>
+              <w:t xml:space="preserve">quina tiene la </w:t>
             </w:r>
             <w:r>
               <w:rPr/>
@@ -144,41 +152,69 @@
               <w:rPr/>
               <w:t>e jugada</w:t>
             </w:r>
-          </w:p>
-        </w:tc>
-        <w:tc>
-          <w:tcPr>
-            <w:tcW w:w="3485" w:type="dxa"/>
-            <w:tcMar/>
-          </w:tcPr>
-          <w:p>
-            <w:pPr>
-              <w:pStyle w:val="Normal"/>
-              <w:jc w:val="both"/>
-            </w:pPr>
-            <w:r>
-              <w:rPr/>
-              <w:t xml:space="preserve">Se espera que la maquina gane en </w:t>
+            <w:r>
+              <w:rPr/>
+              <w:t>.</w:t>
+            </w:r>
+          </w:p>
+        </w:tc>
+        <w:tc>
+          <w:tcPr>
+            <w:tcW w:w="3485" w:type="dxa"/>
+            <w:tcMar/>
+          </w:tcPr>
+          <w:p>
+            <w:pPr>
+              <w:pStyle w:val="Normal"/>
+              <w:jc w:val="both"/>
+            </w:pPr>
+            <w:r>
+              <w:rPr/>
+              <w:t>Se espera que la m</w:t>
+            </w:r>
+            <w:r>
+              <w:rPr/>
+              <w:t>á</w:t>
+            </w:r>
+            <w:r>
+              <w:rPr/>
+              <w:t xml:space="preserve">quina gane en </w:t>
             </w:r>
             <w:r>
               <w:rPr/>
               <w:t>la siguiente jugada</w:t>
             </w:r>
-          </w:p>
-        </w:tc>
-        <w:tc>
-          <w:tcPr>
-            <w:tcW w:w="3485" w:type="dxa"/>
-            <w:tcMar/>
-          </w:tcPr>
-          <w:p>
-            <w:pPr>
-              <w:pStyle w:val="Normal"/>
-              <w:jc w:val="both"/>
-            </w:pPr>
-            <w:r>
-              <w:rPr/>
-              <w:t>La salida obtenida fue que la maquina gano en la siguiente jugada</w:t>
+            <w:r>
+              <w:rPr/>
+              <w:t>.</w:t>
+            </w:r>
+          </w:p>
+        </w:tc>
+        <w:tc>
+          <w:tcPr>
+            <w:tcW w:w="3485" w:type="dxa"/>
+            <w:tcMar/>
+          </w:tcPr>
+          <w:p>
+            <w:pPr>
+              <w:pStyle w:val="Normal"/>
+              <w:jc w:val="both"/>
+            </w:pPr>
+            <w:r>
+              <w:rPr/>
+              <w:t>La salida obtenida fue que la m</w:t>
+            </w:r>
+            <w:r>
+              <w:rPr/>
+              <w:t>á</w:t>
+            </w:r>
+            <w:r>
+              <w:rPr/>
+              <w:t>quina gano en la siguiente jugada</w:t>
+            </w:r>
+            <w:r>
+              <w:rPr/>
+              <w:t>.</w:t>
             </w:r>
           </w:p>
         </w:tc>
@@ -217,7 +253,15 @@
             </w:pPr>
             <w:r>
               <w:rPr/>
-              <w:t>Se quiere probar qué es lo que pasaría si la maquina</w:t>
+              <w:t>Se quiere probar qué es lo que pasaría si la m</w:t>
+            </w:r>
+            <w:r>
+              <w:rPr/>
+              <w:t>á</w:t>
+            </w:r>
+            <w:r>
+              <w:rPr/>
+              <w:t>quina</w:t>
             </w:r>
             <w:r>
               <w:rPr/>
@@ -263,37 +307,65 @@
               <w:rPr/>
               <w:t>toria del jugador</w:t>
             </w:r>
-          </w:p>
-        </w:tc>
-        <w:tc>
-          <w:tcPr>
-            <w:tcW w:w="3485" w:type="dxa"/>
-            <w:tcMar/>
-          </w:tcPr>
-          <w:p>
-            <w:pPr>
-              <w:pStyle w:val="Normal"/>
-              <w:jc w:val="both"/>
-            </w:pPr>
-            <w:r>
-              <w:rPr/>
-              <w:t>Se espera que la maquina bloquee la victoria del jugador</w:t>
-            </w:r>
-          </w:p>
-        </w:tc>
-        <w:tc>
-          <w:tcPr>
-            <w:tcW w:w="3485" w:type="dxa"/>
-            <w:tcMar/>
-          </w:tcPr>
-          <w:p>
-            <w:pPr>
-              <w:pStyle w:val="Normal"/>
-              <w:jc w:val="both"/>
-            </w:pPr>
-            <w:r>
-              <w:rPr/>
-              <w:t>La salida obtenida fue que la maquina bloqueo la victoria del jugador</w:t>
+            <w:r>
+              <w:rPr/>
+              <w:t>.</w:t>
+            </w:r>
+          </w:p>
+        </w:tc>
+        <w:tc>
+          <w:tcPr>
+            <w:tcW w:w="3485" w:type="dxa"/>
+            <w:tcMar/>
+          </w:tcPr>
+          <w:p>
+            <w:pPr>
+              <w:pStyle w:val="Normal"/>
+              <w:jc w:val="both"/>
+            </w:pPr>
+            <w:r>
+              <w:rPr/>
+              <w:t>Se espera que la m</w:t>
+            </w:r>
+            <w:r>
+              <w:rPr/>
+              <w:t>á</w:t>
+            </w:r>
+            <w:r>
+              <w:rPr/>
+              <w:t>quina bloquee la victoria del jugador</w:t>
+            </w:r>
+            <w:r>
+              <w:rPr/>
+              <w:t>.</w:t>
+            </w:r>
+          </w:p>
+        </w:tc>
+        <w:tc>
+          <w:tcPr>
+            <w:tcW w:w="3485" w:type="dxa"/>
+            <w:tcMar/>
+          </w:tcPr>
+          <w:p>
+            <w:pPr>
+              <w:pStyle w:val="Normal"/>
+              <w:jc w:val="both"/>
+            </w:pPr>
+            <w:r>
+              <w:rPr/>
+              <w:t>La salida obtenida fue que la m</w:t>
+            </w:r>
+            <w:r>
+              <w:rPr/>
+              <w:t>á</w:t>
+            </w:r>
+            <w:r>
+              <w:rPr/>
+              <w:t>quina bloqueo la victoria del jugador</w:t>
+            </w:r>
+            <w:r>
+              <w:rPr/>
+              <w:t>.</w:t>
             </w:r>
           </w:p>
         </w:tc>
@@ -354,21 +426,33 @@
               <w:rPr/>
               <w:t>”</w:t>
             </w:r>
-          </w:p>
-        </w:tc>
-        <w:tc>
-          <w:tcPr>
-            <w:tcW w:w="3485" w:type="dxa"/>
-            <w:tcMar/>
-          </w:tcPr>
-          <w:p>
-            <w:pPr>
-              <w:pStyle w:val="Normal"/>
-              <w:jc w:val="both"/>
-            </w:pPr>
-            <w:r>
-              <w:rPr/>
-              <w:t>Se espera que cada jugador juegue dos partidas contra la maquina</w:t>
+            <w:r>
+              <w:rPr/>
+              <w:t>.</w:t>
+            </w:r>
+          </w:p>
+        </w:tc>
+        <w:tc>
+          <w:tcPr>
+            <w:tcW w:w="3485" w:type="dxa"/>
+            <w:tcMar/>
+          </w:tcPr>
+          <w:p>
+            <w:pPr>
+              <w:pStyle w:val="Normal"/>
+              <w:jc w:val="both"/>
+            </w:pPr>
+            <w:r>
+              <w:rPr/>
+              <w:t xml:space="preserve">Se espera que cada jugador juegue dos partidas contra la </w:t>
+            </w:r>
+            <w:r>
+              <w:rPr/>
+              <w:t>máquina</w:t>
+            </w:r>
+            <w:r>
+              <w:rPr/>
+              <w:t>.</w:t>
             </w:r>
           </w:p>
         </w:tc>
@@ -392,7 +476,15 @@
             </w:r>
             <w:r>
               <w:rPr/>
-              <w:t xml:space="preserve"> 2 partidas contra la maquina</w:t>
+              <w:t xml:space="preserve"> 2 partidas contra la </w:t>
+            </w:r>
+            <w:r>
+              <w:rPr/>
+              <w:t>máquina</w:t>
+            </w:r>
+            <w:r>
+              <w:rPr/>
+              <w:t>.</w:t>
             </w:r>
           </w:p>
         </w:tc>
@@ -445,6 +537,10 @@
               <w:rPr/>
               <w:t xml:space="preserve"> ingreso de los jugadores</w:t>
             </w:r>
+            <w:r>
+              <w:rPr/>
+              <w:t>.</w:t>
+            </w:r>
           </w:p>
         </w:tc>
         <w:tc>
@@ -473,6 +569,10 @@
               <w:rPr/>
               <w:t>jugadores</w:t>
             </w:r>
+            <w:r>
+              <w:rPr/>
+              <w:t>.</w:t>
+            </w:r>
           </w:p>
         </w:tc>
         <w:tc>
@@ -515,8 +615,479 @@
             </w:r>
             <w:r>
               <w:rPr/>
-              <w:t xml:space="preserve"> </w:t>
-            </w:r>
+              <w:t>.</w:t>
+            </w:r>
+          </w:p>
+        </w:tc>
+      </w:tr>
+      <w:tr>
+        <w:trPr>
+          <w:trHeight w:val="300"/>
+        </w:trPr>
+        <w:tc>
+          <w:tcPr>
+            <w:tcW w:w="10455" w:type="dxa"/>
+            <w:gridSpan w:val="3"/>
+            <w:tcMar/>
+          </w:tcPr>
+          <w:p>
+            <w:pPr>
+              <w:pStyle w:val="Normal"/>
+              <w:jc w:val="both"/>
+            </w:pPr>
+          </w:p>
+        </w:tc>
+      </w:tr>
+      <w:tr>
+        <w:trPr>
+          <w:trHeight w:val="300"/>
+        </w:trPr>
+        <w:tc>
+          <w:tcPr>
+            <w:tcW w:w="3485" w:type="dxa"/>
+            <w:tcMar/>
+          </w:tcPr>
+          <w:p>
+            <w:pPr>
+              <w:pStyle w:val="Normal"/>
+              <w:jc w:val="both"/>
+            </w:pPr>
+            <w:r>
+              <w:rPr/>
+              <w:t>Se quiere probar qué es lo que pasaría si a la m</w:t>
+            </w:r>
+            <w:r>
+              <w:rPr/>
+              <w:t>á</w:t>
+            </w:r>
+            <w:r>
+              <w:rPr/>
+              <w:t>quina le t</w:t>
+            </w:r>
+            <w:r>
+              <w:rPr/>
+              <w:t>oca</w:t>
+            </w:r>
+            <w:r>
+              <w:rPr/>
+              <w:t xml:space="preserve"> la “X”</w:t>
+            </w:r>
+            <w:r>
+              <w:rPr/>
+              <w:t>.</w:t>
+            </w:r>
+          </w:p>
+          <w:p>
+            <w:pPr>
+              <w:pStyle w:val="Normal"/>
+              <w:jc w:val="both"/>
+            </w:pPr>
+          </w:p>
+        </w:tc>
+        <w:tc>
+          <w:tcPr>
+            <w:tcW w:w="3485" w:type="dxa"/>
+            <w:tcMar/>
+          </w:tcPr>
+          <w:p>
+            <w:pPr>
+              <w:pStyle w:val="Normal"/>
+              <w:jc w:val="both"/>
+            </w:pPr>
+            <w:r>
+              <w:rPr/>
+              <w:t>Se espera que la m</w:t>
+            </w:r>
+            <w:r>
+              <w:rPr/>
+              <w:t>á</w:t>
+            </w:r>
+            <w:r>
+              <w:rPr/>
+              <w:t>quina haga la primera jugada</w:t>
+            </w:r>
+            <w:r>
+              <w:rPr/>
+              <w:t>.</w:t>
+            </w:r>
+          </w:p>
+        </w:tc>
+        <w:tc>
+          <w:tcPr>
+            <w:tcW w:w="3485" w:type="dxa"/>
+            <w:tcMar/>
+          </w:tcPr>
+          <w:p>
+            <w:pPr>
+              <w:pStyle w:val="Normal"/>
+              <w:jc w:val="both"/>
+            </w:pPr>
+            <w:r>
+              <w:rPr/>
+              <w:t>La salida obtenida fue que la m</w:t>
+            </w:r>
+            <w:r>
+              <w:rPr/>
+              <w:t>á</w:t>
+            </w:r>
+            <w:r>
+              <w:rPr/>
+              <w:t>quin</w:t>
+            </w:r>
+            <w:r>
+              <w:rPr/>
+              <w:t>a</w:t>
+            </w:r>
+            <w:r>
+              <w:rPr/>
+              <w:t xml:space="preserve"> hizo la primera jugada</w:t>
+            </w:r>
+            <w:r>
+              <w:rPr/>
+              <w:t>.</w:t>
+            </w:r>
+          </w:p>
+        </w:tc>
+      </w:tr>
+      <w:tr>
+        <w:trPr>
+          <w:trHeight w:val="300"/>
+        </w:trPr>
+        <w:tc>
+          <w:tcPr>
+            <w:tcW w:w="10455" w:type="dxa"/>
+            <w:gridSpan w:val="3"/>
+            <w:tcMar/>
+          </w:tcPr>
+          <w:p>
+            <w:pPr>
+              <w:pStyle w:val="Normal"/>
+              <w:jc w:val="both"/>
+            </w:pPr>
+          </w:p>
+        </w:tc>
+      </w:tr>
+      <w:tr>
+        <w:trPr>
+          <w:trHeight w:val="300"/>
+        </w:trPr>
+        <w:tc>
+          <w:tcPr>
+            <w:tcW w:w="3485" w:type="dxa"/>
+            <w:tcMar/>
+          </w:tcPr>
+          <w:p>
+            <w:pPr>
+              <w:pStyle w:val="Normal"/>
+              <w:jc w:val="both"/>
+            </w:pPr>
+            <w:r>
+              <w:rPr/>
+              <w:t>Se quiere probar qué es lo que pasaría una vez finalizadas la</w:t>
+            </w:r>
+            <w:r>
+              <w:rPr/>
+              <w:t>s</w:t>
+            </w:r>
+            <w:r>
+              <w:rPr/>
+              <w:t xml:space="preserve"> partidas</w:t>
+            </w:r>
+            <w:r>
+              <w:rPr/>
+              <w:t>.</w:t>
+            </w:r>
+          </w:p>
+        </w:tc>
+        <w:tc>
+          <w:tcPr>
+            <w:tcW w:w="3485" w:type="dxa"/>
+            <w:tcMar/>
+          </w:tcPr>
+          <w:p>
+            <w:pPr>
+              <w:pStyle w:val="Normal"/>
+              <w:jc w:val="both"/>
+              <w:rPr>
+                <w:rFonts w:ascii="Aptos" w:hAnsi="Aptos" w:eastAsia="Aptos" w:cs="Aptos"/>
+                <w:noProof w:val="0"/>
+                <w:sz w:val="24"/>
+                <w:szCs w:val="24"/>
+                <w:lang w:val="es-ES"/>
+              </w:rPr>
+            </w:pPr>
+            <w:r>
+              <w:rPr/>
+              <w:t xml:space="preserve">Se espera que se genere </w:t>
+            </w:r>
+            <w:r>
+              <w:rPr>
+                <w:rFonts w:ascii="Aptos" w:hAnsi="Aptos" w:eastAsia="Aptos" w:cs="Aptos"/>
+                <w:noProof w:val="0"/>
+                <w:sz w:val="24"/>
+                <w:szCs w:val="24"/>
+                <w:lang w:val="es-ES"/>
+              </w:rPr>
+              <w:t xml:space="preserve">un </w:t>
+            </w:r>
+            <w:r>
+              <w:rPr>
+                <w:rFonts w:ascii="Aptos" w:hAnsi="Aptos" w:eastAsia="Aptos" w:cs="Aptos"/>
+                <w:noProof w:val="0"/>
+                <w:sz w:val="24"/>
+                <w:szCs w:val="24"/>
+                <w:lang w:val="es-ES"/>
+              </w:rPr>
+              <w:t>archivo con un nombre que contenga la fecha y hora</w:t>
+            </w:r>
+            <w:r>
+              <w:rPr>
+                <w:rFonts w:ascii="Aptos" w:hAnsi="Aptos" w:eastAsia="Aptos" w:cs="Aptos"/>
+                <w:noProof w:val="0"/>
+                <w:sz w:val="24"/>
+                <w:szCs w:val="24"/>
+                <w:lang w:val="es-ES"/>
+              </w:rPr>
+              <w:t>. El archivo debe contener el</w:t>
+            </w:r>
+            <w:r>
+              <w:rPr>
+                <w:rFonts w:ascii="Aptos" w:hAnsi="Aptos" w:eastAsia="Aptos" w:cs="Aptos"/>
+                <w:noProof w:val="0"/>
+                <w:sz w:val="24"/>
+                <w:szCs w:val="24"/>
+                <w:lang w:val="es-ES"/>
+              </w:rPr>
+              <w:t xml:space="preserve"> detalle de las partidas, quien ganó, el puntaje de cada una, el puntaje total por jugador y el resultado final, qué jugador/es obtuvieron mayor puntaje. </w:t>
+            </w:r>
+          </w:p>
+        </w:tc>
+        <w:tc>
+          <w:tcPr>
+            <w:tcW w:w="3485" w:type="dxa"/>
+            <w:tcMar/>
+          </w:tcPr>
+          <w:p>
+            <w:pPr>
+              <w:pStyle w:val="Normal"/>
+              <w:jc w:val="both"/>
+            </w:pPr>
+            <w:r>
+              <w:rPr/>
+              <w:t xml:space="preserve">La salida obtenida fue que el archivo se </w:t>
+            </w:r>
+            <w:r>
+              <w:rPr/>
+              <w:t>generó</w:t>
+            </w:r>
+            <w:r>
+              <w:rPr/>
+              <w:t xml:space="preserve"> correctamente.</w:t>
+            </w:r>
+          </w:p>
+        </w:tc>
+      </w:tr>
+      <w:tr>
+        <w:trPr>
+          <w:trHeight w:val="300"/>
+        </w:trPr>
+        <w:tc>
+          <w:tcPr>
+            <w:tcW w:w="10455" w:type="dxa"/>
+            <w:gridSpan w:val="3"/>
+            <w:tcMar/>
+          </w:tcPr>
+          <w:p>
+            <w:pPr>
+              <w:pStyle w:val="Normal"/>
+              <w:jc w:val="both"/>
+            </w:pPr>
+          </w:p>
+        </w:tc>
+      </w:tr>
+      <w:tr>
+        <w:trPr>
+          <w:trHeight w:val="300"/>
+        </w:trPr>
+        <w:tc>
+          <w:tcPr>
+            <w:tcW w:w="3485" w:type="dxa"/>
+            <w:tcMar/>
+          </w:tcPr>
+          <w:p>
+            <w:pPr>
+              <w:pStyle w:val="Normal"/>
+              <w:jc w:val="both"/>
+            </w:pPr>
+            <w:r>
+              <w:rPr/>
+              <w:t xml:space="preserve">Se quiere probar qué es lo que pasaría si </w:t>
+            </w:r>
+            <w:r>
+              <w:rPr/>
+              <w:t xml:space="preserve">se elige la </w:t>
+            </w:r>
+            <w:r>
+              <w:rPr/>
+              <w:t>opción</w:t>
+            </w:r>
+            <w:r>
+              <w:rPr/>
+              <w:t xml:space="preserve"> [B] Ver ranking equipo</w:t>
+            </w:r>
+          </w:p>
+        </w:tc>
+        <w:tc>
+          <w:tcPr>
+            <w:tcW w:w="3485" w:type="dxa"/>
+            <w:tcMar/>
+          </w:tcPr>
+          <w:p>
+            <w:pPr>
+              <w:pStyle w:val="Normal"/>
+              <w:jc w:val="both"/>
+            </w:pPr>
+            <w:r>
+              <w:rPr/>
+              <w:t>Se espera que se muestre por pantalla todos los puntos que cada jugador fue acumulando</w:t>
+            </w:r>
+            <w:r>
+              <w:rPr/>
+              <w:t>.</w:t>
+            </w:r>
+          </w:p>
+        </w:tc>
+        <w:tc>
+          <w:tcPr>
+            <w:tcW w:w="3485" w:type="dxa"/>
+            <w:tcMar/>
+          </w:tcPr>
+          <w:p>
+            <w:pPr>
+              <w:pStyle w:val="Normal"/>
+              <w:jc w:val="both"/>
+            </w:pPr>
+            <w:r>
+              <w:rPr/>
+              <w:t xml:space="preserve">La salida obtenida fue que se </w:t>
+            </w:r>
+            <w:r>
+              <w:rPr/>
+              <w:t>mostró</w:t>
+            </w:r>
+            <w:r>
+              <w:rPr/>
+              <w:t xml:space="preserve"> por pantalla todos los puntos que cada jugador fue acumu</w:t>
+            </w:r>
+            <w:r>
+              <w:rPr/>
+              <w:t>lando</w:t>
+            </w:r>
+            <w:r>
+              <w:rPr/>
+              <w:t>.</w:t>
+            </w:r>
+          </w:p>
+        </w:tc>
+      </w:tr>
+      <w:tr>
+        <w:trPr>
+          <w:trHeight w:val="300"/>
+        </w:trPr>
+        <w:tc>
+          <w:tcPr>
+            <w:tcW w:w="10455" w:type="dxa"/>
+            <w:gridSpan w:val="3"/>
+            <w:tcMar/>
+          </w:tcPr>
+          <w:p>
+            <w:pPr>
+              <w:pStyle w:val="Normal"/>
+              <w:jc w:val="both"/>
+            </w:pPr>
+          </w:p>
+        </w:tc>
+      </w:tr>
+      <w:tr>
+        <w:trPr>
+          <w:trHeight w:val="300"/>
+        </w:trPr>
+        <w:tc>
+          <w:tcPr>
+            <w:tcW w:w="3485" w:type="dxa"/>
+            <w:tcMar/>
+          </w:tcPr>
+          <w:p>
+            <w:pPr>
+              <w:pStyle w:val="Normal"/>
+              <w:jc w:val="both"/>
+            </w:pPr>
+            <w:r>
+              <w:rPr/>
+              <w:t>Se quiere probar qué es lo que pasaría si se elige la opción [C] Salir</w:t>
+            </w:r>
+            <w:r>
+              <w:rPr/>
+              <w:t>.</w:t>
+            </w:r>
+          </w:p>
+        </w:tc>
+        <w:tc>
+          <w:tcPr>
+            <w:tcW w:w="3485" w:type="dxa"/>
+            <w:tcMar/>
+          </w:tcPr>
+          <w:p>
+            <w:pPr>
+              <w:pStyle w:val="Normal"/>
+              <w:jc w:val="both"/>
+            </w:pPr>
+            <w:r>
+              <w:rPr/>
+              <w:t xml:space="preserve">Se espera que </w:t>
+            </w:r>
+            <w:r>
+              <w:rPr/>
+              <w:t>finalice el programa</w:t>
+            </w:r>
+            <w:r>
+              <w:rPr/>
+              <w:t>.</w:t>
+            </w:r>
+          </w:p>
+        </w:tc>
+        <w:tc>
+          <w:tcPr>
+            <w:tcW w:w="3485" w:type="dxa"/>
+            <w:tcMar/>
+          </w:tcPr>
+          <w:p>
+            <w:pPr>
+              <w:pStyle w:val="Normal"/>
+              <w:jc w:val="both"/>
+            </w:pPr>
+            <w:r>
+              <w:rPr/>
+              <w:t>La salida obtenida fue que el programa finalizo.</w:t>
+            </w:r>
+          </w:p>
+        </w:tc>
+      </w:tr>
+      <w:tr>
+        <w:trPr>
+          <w:trHeight w:val="300"/>
+        </w:trPr>
+        <w:tc>
+          <w:tcPr>
+            <w:tcW w:w="10455" w:type="dxa"/>
+            <w:gridSpan w:val="3"/>
+            <w:tcMar/>
+          </w:tcPr>
+          <w:p>
+            <w:pPr>
+              <w:pStyle w:val="Normal"/>
+              <w:jc w:val="both"/>
+            </w:pPr>
           </w:p>
         </w:tc>
       </w:tr>
@@ -963,7 +1534,7 @@
     <w:basedOn w:val="Normal"/>
     <w:next w:val="Normal"/>
     <w:qFormat/>
-    <w:rsid w:val="771A72EE"/>
+    <w:rsid w:val="563F295E"/>
     <w:rPr>
       <w:rFonts w:ascii="Aptos Display" w:hAnsi="Aptos Display" w:eastAsia="Aptos Display" w:cs="" w:asciiTheme="majorAscii" w:hAnsiTheme="majorAscii" w:eastAsiaTheme="minorAscii" w:cstheme="majorEastAsia"/>
       <w:sz w:val="56"/>
@@ -980,7 +1551,7 @@
     <w:basedOn w:val="Normal"/>
     <w:next w:val="Normal"/>
     <w:qFormat/>
-    <w:rsid w:val="771A72EE"/>
+    <w:rsid w:val="563F295E"/>
     <w:rPr>
       <w:rFonts w:ascii="Aptos Display" w:hAnsi="Aptos Display" w:eastAsia="Aptos Display" w:cs="" w:asciiTheme="majorAscii" w:hAnsiTheme="majorAscii" w:eastAsiaTheme="minorAscii" w:cstheme="majorEastAsia"/>
       <w:color w:val="0F4761" w:themeColor="accent1" w:themeTint="FF" w:themeShade="BF"/>
@@ -1001,7 +1572,7 @@
     <w:next w:val="Normal"/>
     <w:unhideWhenUsed/>
     <w:qFormat/>
-    <w:rsid w:val="771A72EE"/>
+    <w:rsid w:val="563F295E"/>
     <w:rPr>
       <w:rFonts w:ascii="Aptos Display" w:hAnsi="Aptos Display" w:eastAsia="Aptos Display" w:cs="" w:asciiTheme="majorAscii" w:hAnsiTheme="majorAscii" w:eastAsiaTheme="minorAscii" w:cstheme="majorEastAsia"/>
       <w:color w:val="0F4761" w:themeColor="accent1" w:themeTint="FF" w:themeShade="BF"/>

</xml_diff>